<commit_message>
Modificações no relatório de requisitos
</commit_message>
<xml_diff>
--- a/Gestor de estoque/Requisitos.docx
+++ b/Gestor de estoque/Requisitos.docx
@@ -220,6 +220,80 @@
     </w:p>
     <w:p>
       <w:pPr>
+        <w:pStyle w:val="PargrafodaLista"/>
+        <w:numPr>
+          <w:ilvl w:val="0"/>
+          <w:numId w:val="6"/>
+        </w:numPr>
+        <w:rPr>
+          <w:rFonts w:eastAsiaTheme="minorEastAsia"/>
+          <w:sz w:val="24"/>
+          <w:szCs w:val="24"/>
+        </w:rPr>
+      </w:pPr>
+      <w:r>
+        <w:rPr>
+          <w:rFonts w:eastAsiaTheme="minorEastAsia"/>
+          <w:sz w:val="24"/>
+          <w:szCs w:val="24"/>
+        </w:rPr>
+        <w:t>Desconto nas peças (contabilizar isso nos relatórios)</w:t>
+      </w:r>
+    </w:p>
+    <w:p>
+      <w:pPr>
+        <w:pStyle w:val="PargrafodaLista"/>
+        <w:numPr>
+          <w:ilvl w:val="0"/>
+          <w:numId w:val="6"/>
+        </w:numPr>
+        <w:rPr>
+          <w:rFonts w:eastAsiaTheme="minorEastAsia"/>
+          <w:sz w:val="24"/>
+          <w:szCs w:val="24"/>
+        </w:rPr>
+      </w:pPr>
+      <w:r>
+        <w:rPr>
+          <w:rFonts w:eastAsiaTheme="minorEastAsia"/>
+          <w:sz w:val="24"/>
+          <w:szCs w:val="24"/>
+        </w:rPr>
+        <w:t>Campos de item (marca*, modelo*, tamanho)</w:t>
+      </w:r>
+    </w:p>
+    <w:p>
+      <w:pPr>
+        <w:pStyle w:val="PargrafodaLista"/>
+        <w:numPr>
+          <w:ilvl w:val="0"/>
+          <w:numId w:val="6"/>
+        </w:numPr>
+        <w:rPr>
+          <w:rFonts w:eastAsiaTheme="minorEastAsia"/>
+          <w:sz w:val="24"/>
+          <w:szCs w:val="24"/>
+        </w:rPr>
+      </w:pPr>
+      <w:r>
+        <w:rPr>
+          <w:rFonts w:eastAsiaTheme="minorEastAsia"/>
+          <w:sz w:val="24"/>
+          <w:szCs w:val="24"/>
+        </w:rPr>
+        <w:t>C</w:t>
+      </w:r>
+      <w:r>
+        <w:rPr>
+          <w:rFonts w:eastAsiaTheme="minorEastAsia"/>
+          <w:sz w:val="24"/>
+          <w:szCs w:val="24"/>
+        </w:rPr>
+        <w:t>adastro de clientes para vendas fiado (adicionar isso aos relatórios) parcelamento de comprar, (nome, endereço, telefone, data de pagamentos, parcelamento de compras)</w:t>
+      </w:r>
+    </w:p>
+    <w:p>
+      <w:pPr>
         <w:rPr>
           <w:sz w:val="40"/>
           <w:szCs w:val="40"/>
@@ -356,6 +430,78 @@
     <w:p>
       <w:pPr>
         <w:pStyle w:val="PargrafodaLista"/>
+        <w:rPr>
+          <w:sz w:val="24"/>
+          <w:szCs w:val="24"/>
+        </w:rPr>
+      </w:pPr>
+      <w:r>
+        <w:rPr>
+          <w:sz w:val="24"/>
+          <w:szCs w:val="24"/>
+        </w:rPr>
+        <w:t>R: F</w:t>
+      </w:r>
+      <w:r>
+        <w:rPr>
+          <w:sz w:val="24"/>
+          <w:szCs w:val="24"/>
+        </w:rPr>
+        <w:t>uncionário</w:t>
+      </w:r>
+      <w:r>
+        <w:rPr>
+          <w:sz w:val="24"/>
+          <w:szCs w:val="24"/>
+        </w:rPr>
+        <w:t xml:space="preserve"> tem aceso a estoque e quantidade de produtos bem como cadastro e registro</w:t>
+      </w:r>
+      <w:r>
+        <w:rPr>
+          <w:sz w:val="24"/>
+          <w:szCs w:val="24"/>
+        </w:rPr>
+        <w:t xml:space="preserve"> de entrada e saída de produtos. </w:t>
+      </w:r>
+      <w:r>
+        <w:rPr>
+          <w:sz w:val="24"/>
+          <w:szCs w:val="24"/>
+        </w:rPr>
+        <w:t>A</w:t>
+      </w:r>
+      <w:r>
+        <w:rPr>
+          <w:sz w:val="24"/>
+          <w:szCs w:val="24"/>
+        </w:rPr>
+        <w:t xml:space="preserve">dministrador tem </w:t>
+      </w:r>
+      <w:r>
+        <w:rPr>
+          <w:sz w:val="24"/>
+          <w:szCs w:val="24"/>
+        </w:rPr>
+        <w:t xml:space="preserve">acesso aos </w:t>
+      </w:r>
+      <w:r>
+        <w:rPr>
+          <w:sz w:val="24"/>
+          <w:szCs w:val="24"/>
+        </w:rPr>
+        <w:t>relatórios</w:t>
+      </w:r>
+      <w:r>
+        <w:rPr>
+          <w:sz w:val="24"/>
+          <w:szCs w:val="24"/>
+        </w:rPr>
+        <w:t xml:space="preserve"> de tudo que acontece com as mercadorias</w:t>
+      </w:r>
+    </w:p>
+    <w:p>
+      <w:pPr>
+        <w:pStyle w:val="PargrafodaLista"/>
         <w:numPr>
           <w:ilvl w:val="0"/>
           <w:numId w:val="4"/>
@@ -377,6 +523,23 @@
     <w:p>
       <w:pPr>
         <w:pStyle w:val="PargrafodaLista"/>
+        <w:rPr>
+          <w:rFonts w:eastAsiaTheme="minorEastAsia"/>
+          <w:sz w:val="24"/>
+          <w:szCs w:val="24"/>
+        </w:rPr>
+      </w:pPr>
+      <w:r>
+        <w:rPr>
+          <w:sz w:val="24"/>
+          <w:szCs w:val="24"/>
+        </w:rPr>
+        <w:t>R: Relatório mensais</w:t>
+      </w:r>
+    </w:p>
+    <w:p>
+      <w:pPr>
+        <w:pStyle w:val="PargrafodaLista"/>
         <w:numPr>
           <w:ilvl w:val="0"/>
           <w:numId w:val="4"/>
@@ -398,6 +561,23 @@
     <w:p>
       <w:pPr>
         <w:pStyle w:val="PargrafodaLista"/>
+        <w:rPr>
+          <w:rFonts w:eastAsiaTheme="minorEastAsia"/>
+          <w:sz w:val="24"/>
+          <w:szCs w:val="24"/>
+        </w:rPr>
+      </w:pPr>
+      <w:r>
+        <w:rPr>
+          <w:sz w:val="24"/>
+          <w:szCs w:val="24"/>
+        </w:rPr>
+        <w:t>R: Não</w:t>
+      </w:r>
+    </w:p>
+    <w:p>
+      <w:pPr>
+        <w:pStyle w:val="PargrafodaLista"/>
         <w:numPr>
           <w:ilvl w:val="0"/>
           <w:numId w:val="4"/>
@@ -414,6 +594,23 @@
           <w:szCs w:val="24"/>
         </w:rPr>
         <w:t>A empresa tem cores padrão?</w:t>
+      </w:r>
+    </w:p>
+    <w:p>
+      <w:pPr>
+        <w:pStyle w:val="PargrafodaLista"/>
+        <w:rPr>
+          <w:rFonts w:eastAsiaTheme="minorEastAsia"/>
+          <w:sz w:val="24"/>
+          <w:szCs w:val="24"/>
+        </w:rPr>
+      </w:pPr>
+      <w:r>
+        <w:rPr>
+          <w:sz w:val="24"/>
+          <w:szCs w:val="24"/>
+        </w:rPr>
+        <w:t>R: Não</w:t>
       </w:r>
     </w:p>
     <w:p>
@@ -449,6 +646,7 @@
           <w:sz w:val="24"/>
           <w:szCs w:val="24"/>
         </w:rPr>
+        <w:lastRenderedPageBreak/>
         <w:t>Sinalizar itens que estiverem em falta</w:t>
       </w:r>
     </w:p>
@@ -472,15 +670,13 @@
         </w:rPr>
         <w:t xml:space="preserve">Fazer um </w:t>
       </w:r>
-      <w:proofErr w:type="spellStart"/>
-      <w:r>
-        <w:rPr>
-          <w:sz w:val="24"/>
-          <w:szCs w:val="24"/>
-        </w:rPr>
-        <w:t>inicio</w:t>
-      </w:r>
-      <w:proofErr w:type="spellEnd"/>
+      <w:r>
+        <w:rPr>
+          <w:sz w:val="24"/>
+          <w:szCs w:val="24"/>
+        </w:rPr>
+        <w:t>início</w:t>
+      </w:r>
       <w:r>
         <w:rPr>
           <w:sz w:val="24"/>
@@ -540,55 +736,14 @@
       </w:hyperlink>
     </w:p>
     <w:p>
-      <w:r>
-        <w:rPr>
-          <w:sz w:val="52"/>
-          <w:szCs w:val="52"/>
-        </w:rPr>
-        <w:t>Questões a serem discutidas:</w:t>
-      </w:r>
-    </w:p>
-    <w:p>
-      <w:pPr>
-        <w:pStyle w:val="PargrafodaLista"/>
-        <w:numPr>
-          <w:ilvl w:val="0"/>
-          <w:numId w:val="1"/>
-        </w:numPr>
-        <w:rPr>
-          <w:rFonts w:eastAsiaTheme="minorEastAsia"/>
-          <w:sz w:val="24"/>
-          <w:szCs w:val="24"/>
-        </w:rPr>
-      </w:pPr>
-      <w:r>
-        <w:rPr>
-          <w:sz w:val="24"/>
-          <w:szCs w:val="24"/>
-        </w:rPr>
-        <w:t>Identificar os campos para cadastro de produtos (grupo de preço, códigos)</w:t>
-      </w:r>
-    </w:p>
-    <w:p>
-      <w:pPr>
-        <w:pStyle w:val="PargrafodaLista"/>
-        <w:numPr>
-          <w:ilvl w:val="0"/>
-          <w:numId w:val="1"/>
-        </w:numPr>
-        <w:rPr>
-          <w:rFonts w:eastAsiaTheme="minorEastAsia"/>
-          <w:sz w:val="24"/>
-          <w:szCs w:val="24"/>
-        </w:rPr>
-      </w:pPr>
-      <w:r>
-        <w:rPr>
-          <w:sz w:val="24"/>
-          <w:szCs w:val="24"/>
-        </w:rPr>
-        <w:t>Verificar o método de identificação do produto(venda por código de peça, por grupo de preço)</w:t>
-      </w:r>
+      <w:pPr>
+        <w:ind w:left="360"/>
+        <w:rPr>
+          <w:rFonts w:eastAsiaTheme="minorEastAsia"/>
+          <w:sz w:val="24"/>
+          <w:szCs w:val="24"/>
+        </w:rPr>
+      </w:pPr>
       <w:bookmarkStart w:id="0" w:name="_GoBack"/>
       <w:bookmarkEnd w:id="0"/>
     </w:p>
@@ -1426,6 +1581,7 @@
     <w:lsdException w:name="HTML Sample" w:semiHidden="1" w:unhideWhenUsed="1"/>
     <w:lsdException w:name="HTML Typewriter" w:semiHidden="1" w:unhideWhenUsed="1"/>
     <w:lsdException w:name="HTML Variable" w:semiHidden="1" w:unhideWhenUsed="1"/>
+    <w:lsdException w:name="Normal Table" w:semiHidden="1" w:unhideWhenUsed="1"/>
     <w:lsdException w:name="annotation subject" w:semiHidden="1" w:unhideWhenUsed="1"/>
     <w:lsdException w:name="No List" w:semiHidden="1" w:unhideWhenUsed="1"/>
     <w:lsdException w:name="Outline List 1" w:semiHidden="1" w:unhideWhenUsed="1"/>
@@ -1470,6 +1626,7 @@
     <w:lsdException w:name="Table Professional" w:semiHidden="1" w:unhideWhenUsed="1"/>
     <w:lsdException w:name="Table Subtle 1" w:semiHidden="1" w:unhideWhenUsed="1"/>
     <w:lsdException w:name="Table Subtle 2" w:semiHidden="1" w:unhideWhenUsed="1"/>
+    <w:lsdException w:name="Table Web 1" w:semiHidden="1" w:unhideWhenUsed="1"/>
     <w:lsdException w:name="Table Web 2" w:semiHidden="1" w:unhideWhenUsed="1"/>
     <w:lsdException w:name="Table Web 3" w:semiHidden="1" w:unhideWhenUsed="1"/>
     <w:lsdException w:name="Balloon Text" w:semiHidden="1" w:unhideWhenUsed="1"/>

</xml_diff>

<commit_message>
dados do banco de dados
</commit_message>
<xml_diff>
--- a/Gestor de estoque/Requisitos.docx
+++ b/Gestor de estoque/Requisitos.docx
@@ -472,15 +472,13 @@
         </w:rPr>
         <w:t xml:space="preserve">Fazer um </w:t>
       </w:r>
-      <w:proofErr w:type="spellStart"/>
-      <w:r>
-        <w:rPr>
-          <w:sz w:val="24"/>
-          <w:szCs w:val="24"/>
-        </w:rPr>
-        <w:t>inicio</w:t>
-      </w:r>
-      <w:proofErr w:type="spellEnd"/>
+      <w:r>
+        <w:rPr>
+          <w:sz w:val="24"/>
+          <w:szCs w:val="24"/>
+        </w:rPr>
+        <w:t>início</w:t>
+      </w:r>
       <w:r>
         <w:rPr>
           <w:sz w:val="24"/>
@@ -587,7 +585,44 @@
           <w:sz w:val="24"/>
           <w:szCs w:val="24"/>
         </w:rPr>
-        <w:t>Verificar o método de identificação do produto(venda por código de peça, por grupo de preço)</w:t>
+        <w:t xml:space="preserve">Verificar o método de identificação do </w:t>
+      </w:r>
+      <w:proofErr w:type="gramStart"/>
+      <w:r>
+        <w:rPr>
+          <w:sz w:val="24"/>
+          <w:szCs w:val="24"/>
+        </w:rPr>
+        <w:t>produto(</w:t>
+      </w:r>
+      <w:proofErr w:type="gramEnd"/>
+      <w:r>
+        <w:rPr>
+          <w:sz w:val="24"/>
+          <w:szCs w:val="24"/>
+        </w:rPr>
+        <w:t>venda por código de peça, por grupo de preço)</w:t>
+      </w:r>
+    </w:p>
+    <w:p>
+      <w:pPr>
+        <w:pStyle w:val="PargrafodaLista"/>
+        <w:numPr>
+          <w:ilvl w:val="0"/>
+          <w:numId w:val="1"/>
+        </w:numPr>
+        <w:rPr>
+          <w:rFonts w:eastAsiaTheme="minorEastAsia"/>
+          <w:sz w:val="24"/>
+          <w:szCs w:val="24"/>
+        </w:rPr>
+      </w:pPr>
+      <w:r>
+        <w:rPr>
+          <w:sz w:val="24"/>
+          <w:szCs w:val="24"/>
+        </w:rPr>
+        <w:t>Caso falte internet</w:t>
       </w:r>
       <w:bookmarkStart w:id="0" w:name="_GoBack"/>
       <w:bookmarkEnd w:id="0"/>
@@ -1426,6 +1461,7 @@
     <w:lsdException w:name="HTML Sample" w:semiHidden="1" w:unhideWhenUsed="1"/>
     <w:lsdException w:name="HTML Typewriter" w:semiHidden="1" w:unhideWhenUsed="1"/>
     <w:lsdException w:name="HTML Variable" w:semiHidden="1" w:unhideWhenUsed="1"/>
+    <w:lsdException w:name="Normal Table" w:semiHidden="1" w:unhideWhenUsed="1"/>
     <w:lsdException w:name="annotation subject" w:semiHidden="1" w:unhideWhenUsed="1"/>
     <w:lsdException w:name="No List" w:semiHidden="1" w:unhideWhenUsed="1"/>
     <w:lsdException w:name="Outline List 1" w:semiHidden="1" w:unhideWhenUsed="1"/>
@@ -1470,6 +1506,7 @@
     <w:lsdException w:name="Table Professional" w:semiHidden="1" w:unhideWhenUsed="1"/>
     <w:lsdException w:name="Table Subtle 1" w:semiHidden="1" w:unhideWhenUsed="1"/>
     <w:lsdException w:name="Table Subtle 2" w:semiHidden="1" w:unhideWhenUsed="1"/>
+    <w:lsdException w:name="Table Web 1" w:semiHidden="1" w:unhideWhenUsed="1"/>
     <w:lsdException w:name="Table Web 2" w:semiHidden="1" w:unhideWhenUsed="1"/>
     <w:lsdException w:name="Table Web 3" w:semiHidden="1" w:unhideWhenUsed="1"/>
     <w:lsdException w:name="Balloon Text" w:semiHidden="1" w:unhideWhenUsed="1"/>
@@ -1745,6 +1782,18 @@
       <w:u w:val="single"/>
     </w:rPr>
   </w:style>
+  <w:style w:type="character" w:styleId="HiperlinkVisitado">
+    <w:name w:val="FollowedHyperlink"/>
+    <w:basedOn w:val="Fontepargpadro"/>
+    <w:uiPriority w:val="99"/>
+    <w:semiHidden/>
+    <w:unhideWhenUsed/>
+    <w:rsid w:val="00535A1E"/>
+    <w:rPr>
+      <w:color w:val="954F72" w:themeColor="followedHyperlink"/>
+      <w:u w:val="single"/>
+    </w:rPr>
+  </w:style>
 </w:styles>
 </file>
 

</xml_diff>